<commit_message>
12-12-22  ~ "CD Lab"
</commit_message>
<xml_diff>
--- a/Manual/CD_Manual.docx
+++ b/Manual/CD_Manual.docx
@@ -162,7 +162,7 @@
           <w:noProof/>
         </w:rPr>
         <w:drawing>
-          <wp:anchor distT="0" distB="0" distL="0" distR="0" simplePos="0" relativeHeight="251654144" behindDoc="0" locked="0" layoutInCell="1" allowOverlap="1">
+          <wp:anchor distT="0" distB="0" distL="0" distR="0" simplePos="0" relativeHeight="251653632" behindDoc="0" locked="0" layoutInCell="1" allowOverlap="1">
             <wp:simplePos x="0" y="0"/>
             <wp:positionH relativeFrom="page">
               <wp:posOffset>1592580</wp:posOffset>
@@ -232,7 +232,7 @@
           <w:noProof/>
         </w:rPr>
         <w:drawing>
-          <wp:anchor distT="0" distB="0" distL="0" distR="0" simplePos="0" relativeHeight="251656192" behindDoc="0" locked="0" layoutInCell="1" allowOverlap="1">
+          <wp:anchor distT="0" distB="0" distL="0" distR="0" simplePos="0" relativeHeight="251655680" behindDoc="0" locked="0" layoutInCell="1" allowOverlap="1">
             <wp:simplePos x="0" y="0"/>
             <wp:positionH relativeFrom="page">
               <wp:posOffset>914400</wp:posOffset>
@@ -544,7 +544,7 @@
           <w:noProof/>
         </w:rPr>
         <w:drawing>
-          <wp:anchor distT="0" distB="0" distL="0" distR="0" simplePos="0" relativeHeight="251657216" behindDoc="0" locked="0" layoutInCell="1" allowOverlap="1">
+          <wp:anchor distT="0" distB="0" distL="0" distR="0" simplePos="0" relativeHeight="251656704" behindDoc="0" locked="0" layoutInCell="1" allowOverlap="1">
             <wp:simplePos x="0" y="0"/>
             <wp:positionH relativeFrom="page">
               <wp:posOffset>2160904</wp:posOffset>
@@ -1408,6 +1408,9 @@
             <w:r>
               <w:t xml:space="preserve"> </w:t>
             </w:r>
+            <w:r>
+              <w:t>6</w:t>
+            </w:r>
           </w:p>
         </w:tc>
         <w:tc>
@@ -1501,6 +1504,9 @@
             </w:pPr>
             <w:r>
               <w:t xml:space="preserve">   </w:t>
+            </w:r>
+            <w:r>
+              <w:t>7</w:t>
             </w:r>
           </w:p>
         </w:tc>
@@ -2353,10 +2359,10 @@
           <w:noProof/>
         </w:rPr>
         <w:pict>
-          <v:rect id="Ink 15" o:spid="_x0000_s2053" style="position:absolute;margin-left:247.75pt;margin-top:-42.55pt;width:228.15pt;height:51.25pt;z-index:251661312;visibility:visible;mso-wrap-style:square;mso-wrap-distance-left:9pt;mso-wrap-distance-top:0;mso-wrap-distance-right:9pt;mso-wrap-distance-bottom:0;mso-position-horizontal:absolute;mso-position-horizontal-relative:text;mso-position-vertical:absolute;mso-position-vertical-relative:text" coordorigin=",1" coordsize="7700,1459" filled="f" strokecolor="white" strokeweight="3.5mm">
+          <v:rect id="Ink 15" o:spid="_x0000_s2053" style="position:absolute;margin-left:247.75pt;margin-top:-42.55pt;width:228.15pt;height:51.25pt;z-index:251661824;visibility:visible;mso-wrap-style:square;mso-wrap-distance-left:9pt;mso-wrap-distance-top:0;mso-wrap-distance-right:9pt;mso-wrap-distance-bottom:0;mso-position-horizontal:absolute;mso-position-horizontal-relative:text;mso-position-vertical:absolute;mso-position-vertical-relative:text" filled="f" strokecolor="white" strokeweight="3.5mm">
             <v:stroke endcap="round"/>
             <v:path shadowok="f" o:extrusionok="f" fillok="f" insetpenok="f"/>
-            <o:lock v:ext="edit" rotation="t" text="t"/>
+            <o:lock v:ext="edit" rotation="t" aspectratio="t" verticies="t" text="t" shapetype="t"/>
             <o:ink i="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" annotation="t"/>
           </v:rect>
         </w:pict>
@@ -2366,10 +2372,10 @@
           <w:noProof/>
         </w:rPr>
         <w:pict>
-          <v:rect id="Ink 7" o:spid="_x0000_s2052" style="position:absolute;margin-left:-44.15pt;margin-top:-44.65pt;width:193.3pt;height:51.2pt;z-index:251660288;visibility:visible;mso-wrap-style:square;mso-wrap-distance-left:9pt;mso-wrap-distance-top:0;mso-wrap-distance-right:9pt;mso-wrap-distance-bottom:0;mso-position-horizontal:absolute;mso-position-horizontal-relative:text;mso-position-vertical:absolute;mso-position-vertical-relative:text" coordorigin=",1" coordsize="6470,1455" filled="f" strokecolor="white" strokeweight="3.5mm">
+          <v:rect id="Ink 7" o:spid="_x0000_s2052" style="position:absolute;margin-left:-44.15pt;margin-top:-44.65pt;width:193.3pt;height:51.2pt;z-index:251660800;visibility:visible;mso-wrap-style:square;mso-wrap-distance-left:9pt;mso-wrap-distance-top:0;mso-wrap-distance-right:9pt;mso-wrap-distance-bottom:0;mso-position-horizontal:absolute;mso-position-horizontal-relative:text;mso-position-vertical:absolute;mso-position-vertical-relative:text" filled="f" strokecolor="white" strokeweight="3.5mm">
             <v:stroke endcap="round"/>
             <v:path shadowok="f" o:extrusionok="f" fillok="f" insetpenok="f"/>
-            <o:lock v:ext="edit" rotation="t" text="t"/>
+            <o:lock v:ext="edit" rotation="t" aspectratio="t" verticies="t" text="t" shapetype="t"/>
             <o:ink i="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" annotation="t"/>
           </v:rect>
         </w:pict>
@@ -2409,10 +2415,10 @@
           <w:noProof/>
         </w:rPr>
         <w:pict>
-          <v:rect id="Ink 5" o:spid="_x0000_s2051" style="position:absolute;margin-left:-10.45pt;margin-top:34.9pt;width:167.5pt;height:21.55pt;z-index:251659264;visibility:visible;mso-wrap-style:square;mso-wrap-distance-left:9pt;mso-wrap-distance-top:0;mso-wrap-distance-right:9pt;mso-wrap-distance-bottom:0;mso-position-horizontal:absolute;mso-position-horizontal-relative:text;mso-position-vertical:absolute;mso-position-vertical-relative:text" coordorigin="1" coordsize="5708,561" filled="f" strokecolor="white" strokeweight="2mm">
+          <v:rect id="Ink 5" o:spid="_x0000_s2051" style="position:absolute;margin-left:-10.45pt;margin-top:34.9pt;width:167.5pt;height:21.55pt;z-index:251659776;visibility:visible;mso-wrap-style:square;mso-wrap-distance-left:9pt;mso-wrap-distance-top:0;mso-wrap-distance-right:9pt;mso-wrap-distance-bottom:0;mso-position-horizontal:absolute;mso-position-horizontal-relative:text;mso-position-vertical:absolute;mso-position-vertical-relative:text" filled="f" strokecolor="white" strokeweight="2mm">
             <v:stroke endcap="round"/>
             <v:path shadowok="f" o:extrusionok="f" fillok="f" insetpenok="f"/>
-            <o:lock v:ext="edit" rotation="t" text="t"/>
+            <o:lock v:ext="edit" rotation="t" aspectratio="t" verticies="t" text="t" shapetype="t"/>
             <o:ink i="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" annotation="t"/>
           </v:rect>
         </w:pict>
@@ -2422,10 +2428,10 @@
           <w:noProof/>
         </w:rPr>
         <w:pict>
-          <v:rect id="Ink 4" o:spid="_x0000_s2050" style="position:absolute;margin-left:453.85pt;margin-top:26.7pt;width:19.45pt;height:10.2pt;z-index:251658240;visibility:visible;mso-wrap-style:square;mso-wrap-distance-left:9pt;mso-wrap-distance-top:0;mso-wrap-distance-right:9pt;mso-wrap-distance-bottom:0;mso-position-horizontal:absolute;mso-position-horizontal-relative:text;mso-position-vertical:absolute;mso-position-vertical-relative:text" coordorigin="1" coordsize="485,161" filled="f" strokecolor="white" strokeweight="2mm">
+          <v:rect id="Ink 4" o:spid="_x0000_s2050" style="position:absolute;margin-left:453.85pt;margin-top:26.7pt;width:19.45pt;height:10.2pt;z-index:251658752;visibility:visible;mso-wrap-style:square;mso-wrap-distance-left:9pt;mso-wrap-distance-top:0;mso-wrap-distance-right:9pt;mso-wrap-distance-bottom:0;mso-position-horizontal:absolute;mso-position-horizontal-relative:text;mso-position-vertical:absolute;mso-position-vertical-relative:text" filled="f" strokecolor="white" strokeweight="2mm">
             <v:stroke endcap="round"/>
             <v:path shadowok="f" o:extrusionok="f" fillok="f" insetpenok="f"/>
-            <o:lock v:ext="edit" rotation="t" text="t"/>
+            <o:lock v:ext="edit" rotation="t" aspectratio="t" verticies="t" text="t" shapetype="t"/>
             <o:ink i="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" annotation="t"/>
           </v:rect>
         </w:pict>
@@ -3964,6 +3970,14 @@
       <w:r>
         <w:t>}</w:t>
       </w:r>
+    </w:p>
+    <w:p>
+      <w:pPr>
+        <w:widowControl/>
+        <w:autoSpaceDE/>
+        <w:autoSpaceDN/>
+        <w:spacing w:line="276" w:lineRule="auto"/>
+      </w:pPr>
     </w:p>
     <w:p>
       <w:pPr>
@@ -4006,7 +4020,7 @@
           <w:szCs w:val="24"/>
         </w:rPr>
         <w:drawing>
-          <wp:anchor distT="0" distB="0" distL="114300" distR="114300" simplePos="0" relativeHeight="251655680" behindDoc="0" locked="0" layoutInCell="1" allowOverlap="1" wp14:anchorId="6595D4E4">
+          <wp:anchor distT="0" distB="0" distL="114300" distR="114300" simplePos="0" relativeHeight="251654656" behindDoc="0" locked="0" layoutInCell="1" allowOverlap="1" wp14:anchorId="6595D4E4">
             <wp:simplePos x="0" y="0"/>
             <wp:positionH relativeFrom="column">
               <wp:posOffset>-476250</wp:posOffset>
@@ -4201,22 +4215,479 @@
         </w:rPr>
       </w:pPr>
     </w:p>
+    <w:p/>
+    <w:p>
+      <w:r>
+        <w:t>#include&lt;stdio.h&gt;</w:t>
+      </w:r>
+    </w:p>
+    <w:p>
+      <w:r>
+        <w:t>#include&lt;string.h&gt;</w:t>
+      </w:r>
+    </w:p>
+    <w:p>
+      <w:r>
+        <w:t>#include&lt;conio.h&gt;</w:t>
+      </w:r>
+    </w:p>
+    <w:p>
+      <w:r>
+        <w:t>#include&lt;stdlib.h&gt;</w:t>
+      </w:r>
+    </w:p>
+    <w:p>
+      <w:r>
+        <w:t>int main()</w:t>
+      </w:r>
+    </w:p>
+    <w:p>
+      <w:r>
+        <w:t>{</w:t>
+      </w:r>
+    </w:p>
+    <w:p>
+      <w:r>
+        <w:t xml:space="preserve">    char str[100];</w:t>
+      </w:r>
+    </w:p>
+    <w:p>
+      <w:r>
+        <w:t xml:space="preserve">    int i =0;</w:t>
+      </w:r>
+    </w:p>
+    <w:p>
+      <w:r>
+        <w:t xml:space="preserve">    int vovels = 0 , consonant = 0 , digits = 0 , symbols = 0 , space = 0 ;</w:t>
+      </w:r>
+    </w:p>
+    <w:p>
+      <w:r>
+        <w:t xml:space="preserve">    FILE *fp;</w:t>
+      </w:r>
+    </w:p>
+    <w:p>
+      <w:r>
+        <w:t xml:space="preserve">    char ch;</w:t>
+      </w:r>
+    </w:p>
+    <w:p>
+      <w:r>
+        <w:t xml:space="preserve">    fp = fopen("P2.txt","r");</w:t>
+      </w:r>
+    </w:p>
+    <w:p>
+      <w:r>
+        <w:t xml:space="preserve">    if(fp == NULL)</w:t>
+      </w:r>
+    </w:p>
+    <w:p>
+      <w:r>
+        <w:t xml:space="preserve">    {</w:t>
+      </w:r>
+    </w:p>
+    <w:p>
+      <w:r>
+        <w:t xml:space="preserve">        printf("File not opened.");</w:t>
+      </w:r>
+    </w:p>
+    <w:p>
+      <w:r>
+        <w:t xml:space="preserve">        exit(1);</w:t>
+      </w:r>
+    </w:p>
+    <w:p>
+      <w:r>
+        <w:t xml:space="preserve">    }</w:t>
+      </w:r>
+    </w:p>
+    <w:p>
+      <w:r>
+        <w:t xml:space="preserve">    ch = fgetc(fp);</w:t>
+      </w:r>
+    </w:p>
+    <w:p>
+      <w:r>
+        <w:t xml:space="preserve">    printf("your string is :\n");</w:t>
+      </w:r>
+    </w:p>
+    <w:p>
+      <w:r>
+        <w:t xml:space="preserve">    while (!feof(fp))</w:t>
+      </w:r>
+    </w:p>
+    <w:p>
+      <w:r>
+        <w:t xml:space="preserve">    {</w:t>
+      </w:r>
+    </w:p>
+    <w:p>
+      <w:r>
+        <w:t xml:space="preserve">        str[i++]=ch;</w:t>
+      </w:r>
+    </w:p>
+    <w:p>
+      <w:r>
+        <w:t xml:space="preserve">        ch = fgetc(fp);</w:t>
+      </w:r>
+    </w:p>
+    <w:p>
+      <w:r>
+        <w:t xml:space="preserve">    }</w:t>
+      </w:r>
+    </w:p>
+    <w:p>
+      <w:r>
+        <w:t xml:space="preserve">    str[i] = '\0';</w:t>
+      </w:r>
+    </w:p>
+    <w:p>
+      <w:r>
+        <w:t xml:space="preserve">    printf(" %s",str);</w:t>
+      </w:r>
+    </w:p>
+    <w:p>
+      <w:r>
+        <w:t xml:space="preserve">    fclose(fp);</w:t>
+      </w:r>
+    </w:p>
+    <w:p>
+      <w:r>
+        <w:t xml:space="preserve">    for(i = 0; str[i]!=0;i++)</w:t>
+      </w:r>
+    </w:p>
+    <w:p>
+      <w:r>
+        <w:t xml:space="preserve">    {</w:t>
+      </w:r>
+    </w:p>
+    <w:p>
+      <w:r>
+        <w:t xml:space="preserve">        if(str[i] == 'a' ||  str[i] == 'A' ||  str[i] == 'e' ||str[i] == 'E' ||str[i] == 'i' ||str[i] == 'I' ||str[i] == 'o' ||str[i] == 'O' ||str[i] == 'u' ||  str[i] == 'U')</w:t>
+      </w:r>
+    </w:p>
+    <w:p>
+      <w:r>
+        <w:t xml:space="preserve">        {</w:t>
+      </w:r>
+    </w:p>
+    <w:p>
+      <w:r>
+        <w:t xml:space="preserve">            vovels++;</w:t>
+      </w:r>
+    </w:p>
+    <w:p>
+      <w:r>
+        <w:t xml:space="preserve">        }</w:t>
+      </w:r>
+    </w:p>
+    <w:p>
+      <w:r>
+        <w:t xml:space="preserve">        else if((str[i]&gt;='a'&amp;&amp; str[i]&lt;='z') || (str[i]&gt;='Z'&amp;&amp; str[i]&lt;='Z'))</w:t>
+      </w:r>
+    </w:p>
+    <w:p>
+      <w:r>
+        <w:t xml:space="preserve">        {</w:t>
+      </w:r>
+    </w:p>
+    <w:p>
+      <w:r>
+        <w:t xml:space="preserve">            consonant++;</w:t>
+      </w:r>
+    </w:p>
+    <w:p>
+      <w:r>
+        <w:t xml:space="preserve">        }</w:t>
+      </w:r>
+    </w:p>
+    <w:p>
+      <w:r>
+        <w:t xml:space="preserve">        else if ((str[i]&gt;='0'&amp;&amp; str[i]&lt;='9'))</w:t>
+      </w:r>
+    </w:p>
+    <w:p>
+      <w:r>
+        <w:t xml:space="preserve">        {</w:t>
+      </w:r>
+    </w:p>
+    <w:p/>
+    <w:p>
+      <w:r>
+        <w:t xml:space="preserve">            digits++;</w:t>
+      </w:r>
+    </w:p>
+    <w:p/>
+    <w:p>
+      <w:r>
+        <w:t xml:space="preserve">        }</w:t>
+      </w:r>
+    </w:p>
+    <w:p>
+      <w:r>
+        <w:t xml:space="preserve">        else if ((str[i]&gt;=' '))</w:t>
+      </w:r>
+    </w:p>
+    <w:p>
+      <w:r>
+        <w:t xml:space="preserve">        {</w:t>
+      </w:r>
+    </w:p>
+    <w:p>
+      <w:r>
+        <w:t xml:space="preserve">            space++;</w:t>
+      </w:r>
+    </w:p>
+    <w:p>
+      <w:r>
+        <w:t xml:space="preserve">        }</w:t>
+      </w:r>
+    </w:p>
+    <w:p>
+      <w:r>
+        <w:t xml:space="preserve">        else</w:t>
+      </w:r>
+    </w:p>
+    <w:p>
+      <w:r>
+        <w:t xml:space="preserve">        {</w:t>
+      </w:r>
+    </w:p>
+    <w:p>
+      <w:r>
+        <w:t xml:space="preserve">            symbols++;</w:t>
+      </w:r>
+    </w:p>
+    <w:p>
+      <w:r>
+        <w:t xml:space="preserve">        }</w:t>
+      </w:r>
+    </w:p>
+    <w:p>
+      <w:r>
+        <w:t xml:space="preserve">    }</w:t>
+      </w:r>
+    </w:p>
+    <w:p>
+      <w:r>
+        <w:t xml:space="preserve">    printf("\n\n \tVovels : %d \n \tConstonts : %d \n \tDigits : %d \n \tSpecial Symboles : %d \n \tSpace  : %d \n\n",vovels,consonant,digits,symbols,space);</w:t>
+      </w:r>
+    </w:p>
+    <w:p/>
+    <w:p>
+      <w:r>
+        <w:t>}</w:t>
+      </w:r>
+    </w:p>
+    <w:p/>
+    <w:p>
+      <w:pPr>
+        <w:widowControl/>
+        <w:autoSpaceDE/>
+        <w:autoSpaceDN/>
+        <w:spacing w:line="276" w:lineRule="auto"/>
+        <w:rPr>
+          <w:b/>
+          <w:sz w:val="24"/>
+          <w:szCs w:val="24"/>
+        </w:rPr>
+      </w:pPr>
+      <w:r>
+        <w:rPr>
+          <w:b/>
+          <w:sz w:val="24"/>
+          <w:szCs w:val="24"/>
+        </w:rPr>
+        <w:t>OUTPUT:-</w:t>
+      </w:r>
+    </w:p>
+    <w:p/>
+    <w:p>
+      <w:r>
+        <w:drawing>
+          <wp:anchor distT="0" distB="0" distL="114300" distR="114300" simplePos="0" relativeHeight="251658240" behindDoc="0" locked="0" layoutInCell="1" allowOverlap="1" wp14:anchorId="6237A833">
+            <wp:simplePos x="0" y="0"/>
+            <wp:positionH relativeFrom="column">
+              <wp:posOffset>-476250</wp:posOffset>
+            </wp:positionH>
+            <wp:positionV relativeFrom="paragraph">
+              <wp:posOffset>135890</wp:posOffset>
+            </wp:positionV>
+            <wp:extent cx="6912739" cy="3886200"/>
+            <wp:effectExtent l="0" t="0" r="0" b="0"/>
+            <wp:wrapNone/>
+            <wp:docPr id="2" name="Picture 2"/>
+            <wp:cNvGraphicFramePr>
+              <a:graphicFrameLocks xmlns:a="http://schemas.openxmlformats.org/drawingml/2006/main" noChangeAspect="1"/>
+            </wp:cNvGraphicFramePr>
+            <a:graphic xmlns:a="http://schemas.openxmlformats.org/drawingml/2006/main">
+              <a:graphicData uri="http://schemas.openxmlformats.org/drawingml/2006/picture">
+                <pic:pic xmlns:pic="http://schemas.openxmlformats.org/drawingml/2006/picture">
+                  <pic:nvPicPr>
+                    <pic:cNvPr id="1" name=""/>
+                    <pic:cNvPicPr/>
+                  </pic:nvPicPr>
+                  <pic:blipFill>
+                    <a:blip r:embed="rId13">
+                      <a:extLst>
+                        <a:ext uri="{28A0092B-C50C-407E-A947-70E740481C1C}">
+                          <a14:useLocalDpi xmlns:a14="http://schemas.microsoft.com/office/drawing/2010/main" val="0"/>
+                        </a:ext>
+                      </a:extLst>
+                    </a:blip>
+                    <a:stretch>
+                      <a:fillRect/>
+                    </a:stretch>
+                  </pic:blipFill>
+                  <pic:spPr>
+                    <a:xfrm>
+                      <a:off x="0" y="0"/>
+                      <a:ext cx="6912739" cy="3886200"/>
+                    </a:xfrm>
+                    <a:prstGeom prst="rect">
+                      <a:avLst/>
+                    </a:prstGeom>
+                  </pic:spPr>
+                </pic:pic>
+              </a:graphicData>
+            </a:graphic>
+            <wp14:sizeRelH relativeFrom="page">
+              <wp14:pctWidth>0</wp14:pctWidth>
+            </wp14:sizeRelH>
+            <wp14:sizeRelV relativeFrom="page">
+              <wp14:pctHeight>0</wp14:pctHeight>
+            </wp14:sizeRelV>
+          </wp:anchor>
+        </w:drawing>
+      </w:r>
+    </w:p>
+    <w:p/>
+    <w:p/>
+    <w:p/>
+    <w:p/>
+    <w:p/>
+    <w:p/>
+    <w:p/>
+    <w:p/>
+    <w:p/>
+    <w:p/>
+    <w:p/>
+    <w:p/>
+    <w:p/>
+    <w:p/>
+    <w:p/>
+    <w:p/>
+    <w:p/>
+    <w:p/>
+    <w:p/>
+    <w:p/>
+    <w:p/>
+    <w:p/>
+    <w:p/>
+    <w:p/>
+    <w:p/>
+    <w:p/>
+    <w:p/>
+    <w:p/>
+    <w:p/>
+    <w:p/>
+    <w:p/>
+    <w:p>
+      <w:pPr>
+        <w:pStyle w:val="Heading1"/>
+        <w:ind w:right="4061"/>
+      </w:pPr>
+      <w:r>
+        <w:t>Practical</w:t>
+      </w:r>
+      <w:r>
+        <w:rPr>
+          <w:spacing w:val="-3"/>
+        </w:rPr>
+        <w:t xml:space="preserve"> </w:t>
+      </w:r>
+      <w:r>
+        <w:t>3</w:t>
+      </w:r>
+    </w:p>
+    <w:p>
+      <w:pPr>
+        <w:pStyle w:val="BodyText"/>
+        <w:spacing w:before="8"/>
+        <w:rPr>
+          <w:b/>
+          <w:sz w:val="32"/>
+        </w:rPr>
+      </w:pPr>
+    </w:p>
     <w:p>
       <w:pPr>
         <w:pStyle w:val="BodyText"/>
         <w:spacing w:line="235" w:lineRule="auto"/>
         <w:ind w:left="100" w:right="1701"/>
-        <w:rPr>
-          <w:bCs/>
-        </w:rPr>
-      </w:pPr>
-    </w:p>
+      </w:pPr>
+      <w:r>
+        <w:rPr>
+          <w:b/>
+          <w:sz w:val="28"/>
+        </w:rPr>
+        <w:t xml:space="preserve">Aim </w:t>
+      </w:r>
+      <w:r>
+        <w:t>:</w:t>
+      </w:r>
+      <w:r>
+        <w:rPr>
+          <w:spacing w:val="1"/>
+        </w:rPr>
+        <w:t xml:space="preserve"> </w:t>
+      </w:r>
+      <w:r>
+        <w:t>Program to check validation of User Name and Password in C.</w:t>
+      </w:r>
+    </w:p>
+    <w:p>
+      <w:pPr>
+        <w:pStyle w:val="BodyText"/>
+        <w:spacing w:line="235" w:lineRule="auto"/>
+        <w:ind w:left="100" w:right="1701"/>
+      </w:pPr>
+    </w:p>
+    <w:p>
+      <w:pPr>
+        <w:pStyle w:val="BodyText"/>
+        <w:spacing w:line="235" w:lineRule="auto"/>
+        <w:ind w:left="100" w:right="1701"/>
+        <w:rPr>
+          <w:b/>
+        </w:rPr>
+      </w:pPr>
+      <w:r>
+        <w:rPr>
+          <w:b/>
+          <w:sz w:val="28"/>
+          <w:szCs w:val="28"/>
+        </w:rPr>
+        <w:t>CODE</w:t>
+      </w:r>
+      <w:r>
+        <w:rPr>
+          <w:b/>
+        </w:rPr>
+        <w:t>:-</w:t>
+      </w:r>
+    </w:p>
+    <w:p/>
+    <w:p/>
+    <w:p/>
+    <w:p/>
+    <w:p/>
     <w:p/>
     <w:p/>
     <w:p/>
     <w:p/>
     <w:sectPr>
-      <w:headerReference w:type="default" r:id="rId13"/>
+      <w:headerReference w:type="default" r:id="rId14"/>
       <w:pgSz w:w="12240" w:h="15840"/>
       <w:pgMar w:top="1440" w:right="1440" w:bottom="1440" w:left="1440" w:header="708" w:footer="708" w:gutter="0"/>
       <w:pgBorders w:offsetFrom="page">

</xml_diff>